<commit_message>
fixed material tech file
</commit_message>
<xml_diff>
--- a/src/main/resources/templates/tempDocs/materialTechSuppDiscipline.docx
+++ b/src/main/resources/templates/tempDocs/materialTechSuppDiscipline.docx
@@ -1,6 +1,6 @@
 
 <file path=word/document.xml><?xml version="1.0" encoding="utf-8"?>
-<w:document xmlns:wpc="http://schemas.microsoft.com/office/word/2010/wordprocessingCanvas" xmlns:cx="http://schemas.microsoft.com/office/drawing/2014/chartex" xmlns:cx1="http://schemas.microsoft.com/office/drawing/2015/9/8/chartex" xmlns:cx2="http://schemas.microsoft.com/office/drawing/2015/10/21/chartex" xmlns:cx3="http://schemas.microsoft.com/office/drawing/2016/5/9/chartex" xmlns:cx4="http://schemas.microsoft.com/office/drawing/2016/5/10/chartex" xmlns:cx5="http://schemas.microsoft.com/office/drawing/2016/5/11/chartex" xmlns:cx6="http://schemas.microsoft.com/office/drawing/2016/5/12/chartex" xmlns:cx7="http://schemas.microsoft.com/office/drawing/2016/5/13/chartex" xmlns:cx8="http://schemas.microsoft.com/office/drawing/2016/5/14/chartex" xmlns:mc="http://schemas.openxmlformats.org/markup-compatibility/2006" xmlns:aink="http://schemas.microsoft.com/office/drawing/2016/ink" xmlns:am3d="http://schemas.microsoft.com/office/drawing/2017/model3d" xmlns:o="urn:schemas-microsoft-com:office:office" xmlns:r="http://schemas.openxmlformats.org/officeDocument/2006/relationships" xmlns:m="http://schemas.openxmlformats.org/officeDocument/2006/math" xmlns:v="urn:schemas-microsoft-com:vml" xmlns:wp14="http://schemas.microsoft.com/office/word/2010/wordprocessingDrawing" xmlns:wp="http://schemas.openxmlformats.org/drawingml/2006/wordprocessingDrawing" xmlns:w10="urn:schemas-microsoft-com:office:word" xmlns:w="http://schemas.openxmlformats.org/wordprocessingml/2006/main" xmlns:w14="http://schemas.microsoft.com/office/word/2010/wordml" xmlns:w15="http://schemas.microsoft.com/office/word/2012/wordml" xmlns:w16cex="http://schemas.microsoft.com/office/word/2018/wordml/cex" xmlns:w16cid="http://schemas.microsoft.com/office/word/2016/wordml/cid" xmlns:w16="http://schemas.microsoft.com/office/word/2018/wordml" xmlns:w16sdtdh="http://schemas.microsoft.com/office/word/2020/wordml/sdtdatahash" xmlns:w16se="http://schemas.microsoft.com/office/word/2015/wordml/symex" xmlns:wpg="http://schemas.microsoft.com/office/word/2010/wordprocessingGroup" xmlns:wpi="http://schemas.microsoft.com/office/word/2010/wordprocessingInk" xmlns:wne="http://schemas.microsoft.com/office/word/2006/wordml" xmlns:wps="http://schemas.microsoft.com/office/word/2010/wordprocessingShape" mc:Ignorable="w14 w15 w16se w16cid w16 w16cex w16sdtdh wp14">
+<w:document xmlns:wpc="http://schemas.microsoft.com/office/word/2010/wordprocessingCanvas" xmlns:cx="http://schemas.microsoft.com/office/drawing/2014/chartex" xmlns:cx1="http://schemas.microsoft.com/office/drawing/2015/9/8/chartex" xmlns:cx2="http://schemas.microsoft.com/office/drawing/2015/10/21/chartex" xmlns:cx3="http://schemas.microsoft.com/office/drawing/2016/5/9/chartex" xmlns:cx4="http://schemas.microsoft.com/office/drawing/2016/5/10/chartex" xmlns:cx5="http://schemas.microsoft.com/office/drawing/2016/5/11/chartex" xmlns:cx6="http://schemas.microsoft.com/office/drawing/2016/5/12/chartex" xmlns:cx7="http://schemas.microsoft.com/office/drawing/2016/5/13/chartex" xmlns:cx8="http://schemas.microsoft.com/office/drawing/2016/5/14/chartex" xmlns:mc="http://schemas.openxmlformats.org/markup-compatibility/2006" xmlns:aink="http://schemas.microsoft.com/office/drawing/2016/ink" xmlns:am3d="http://schemas.microsoft.com/office/drawing/2017/model3d" xmlns:o="urn:schemas-microsoft-com:office:office" xmlns:oel="http://schemas.microsoft.com/office/2019/extlst" xmlns:r="http://schemas.openxmlformats.org/officeDocument/2006/relationships" xmlns:m="http://schemas.openxmlformats.org/officeDocument/2006/math" xmlns:v="urn:schemas-microsoft-com:vml" xmlns:wp14="http://schemas.microsoft.com/office/word/2010/wordprocessingDrawing" xmlns:wp="http://schemas.openxmlformats.org/drawingml/2006/wordprocessingDrawing" xmlns:w10="urn:schemas-microsoft-com:office:word" xmlns:w="http://schemas.openxmlformats.org/wordprocessingml/2006/main" xmlns:w14="http://schemas.microsoft.com/office/word/2010/wordml" xmlns:w15="http://schemas.microsoft.com/office/word/2012/wordml" xmlns:w16cex="http://schemas.microsoft.com/office/word/2018/wordml/cex" xmlns:w16cid="http://schemas.microsoft.com/office/word/2016/wordml/cid" xmlns:w16="http://schemas.microsoft.com/office/word/2018/wordml" xmlns:w16du="http://schemas.microsoft.com/office/word/2023/wordml/word16du" xmlns:w16sdtdh="http://schemas.microsoft.com/office/word/2020/wordml/sdtdatahash" xmlns:w16se="http://schemas.microsoft.com/office/word/2015/wordml/symex" xmlns:wpg="http://schemas.microsoft.com/office/word/2010/wordprocessingGroup" xmlns:wpi="http://schemas.microsoft.com/office/word/2010/wordprocessingInk" xmlns:wne="http://schemas.microsoft.com/office/word/2006/wordml" xmlns:wps="http://schemas.microsoft.com/office/word/2010/wordprocessingShape" mc:Ignorable="w14 w15 w16se w16cid w16 w16cex w16sdtdh w16du wp14">
   <w:body>
     <w:p>
       <w:pPr>
@@ -79,12 +79,21 @@
               </w:rPr>
               <w:t xml:space="preserve">Наименование </w:t>
             </w:r>
+            <w:proofErr w:type="spellStart"/>
             <w:r>
               <w:rPr>
                 <w:b/>
                 <w:lang w:val="en-US" w:eastAsia="en-US"/>
               </w:rPr>
-              <w:t xml:space="preserve">специальных </w:t>
+              <w:t>специальных</w:t>
+            </w:r>
+            <w:proofErr w:type="spellEnd"/>
+            <w:r>
+              <w:rPr>
+                <w:b/>
+                <w:lang w:val="en-US" w:eastAsia="en-US"/>
+              </w:rPr>
+              <w:t xml:space="preserve"> </w:t>
             </w:r>
             <w:r>
               <w:rPr>
@@ -193,44 +202,25 @@
               <w:rPr>
                 <w:sz w:val="20"/>
                 <w:szCs w:val="20"/>
-                <w:highlight w:val="green"/>
-              </w:rPr>
-              <w:t>526</w:t>
-            </w:r>
-            <w:r>
-              <w:rPr>
-                <w:sz w:val="20"/>
-                <w:szCs w:val="20"/>
+                <w:lang w:val="en-US"/>
               </w:rPr>
               <w:t xml:space="preserve"> </w:t>
             </w:r>
-            <w:r>
-              <w:rPr>
-                <w:sz w:val="20"/>
-                <w:szCs w:val="20"/>
-              </w:rPr>
-              <w:t>[</w:t>
-            </w:r>
-            <w:r>
-              <w:rPr>
-                <w:i/>
-                <w:iCs/>
-                <w:sz w:val="20"/>
-                <w:szCs w:val="20"/>
-              </w:rPr>
-              <w:t>Номер из табл. Аудитории</w:t>
-            </w:r>
-            <w:r>
-              <w:rPr>
-                <w:sz w:val="20"/>
-                <w:szCs w:val="20"/>
-              </w:rPr>
-              <w:t>]</w:t>
-            </w:r>
-            <w:r>
-              <w:rPr>
-                <w:sz w:val="20"/>
-                <w:szCs w:val="20"/>
+            <w:proofErr w:type="spellStart"/>
+            <w:r>
+              <w:rPr>
+                <w:sz w:val="20"/>
+                <w:szCs w:val="20"/>
+                <w:lang w:val="en-US"/>
+              </w:rPr>
+              <w:t>roomNumber</w:t>
+            </w:r>
+            <w:proofErr w:type="spellEnd"/>
+            <w:r>
+              <w:rPr>
+                <w:sz w:val="20"/>
+                <w:szCs w:val="20"/>
+                <w:lang w:val="en-US"/>
               </w:rPr>
               <w:t xml:space="preserve"> </w:t>
             </w:r>
@@ -264,62 +254,19 @@
                 <w:color w:val="000000"/>
                 <w:sz w:val="20"/>
                 <w:szCs w:val="20"/>
+                <w:lang w:val="en-US"/>
               </w:rPr>
             </w:pPr>
-            <w:r>
-              <w:rPr>
-                <w:sz w:val="20"/>
-                <w:szCs w:val="20"/>
-                <w:highlight w:val="green"/>
-              </w:rPr>
-              <w:t>Столы, стулья, аудиторная доска, стационарный мультимедийный комплекс, переносной ноутбук. Рабочее место преподавателя</w:t>
-            </w:r>
-            <w:r>
-              <w:rPr>
-                <w:sz w:val="20"/>
-                <w:szCs w:val="20"/>
-              </w:rPr>
-              <w:t>.</w:t>
-            </w:r>
-            <w:r>
-              <w:rPr>
-                <w:sz w:val="20"/>
-                <w:szCs w:val="20"/>
-              </w:rPr>
-              <w:t xml:space="preserve"> </w:t>
-            </w:r>
-            <w:r>
-              <w:rPr>
-                <w:sz w:val="20"/>
-                <w:szCs w:val="20"/>
-              </w:rPr>
-              <w:t>[</w:t>
-            </w:r>
-            <w:r>
-              <w:rPr>
-                <w:i/>
-                <w:iCs/>
-                <w:sz w:val="20"/>
-                <w:szCs w:val="20"/>
-              </w:rPr>
-              <w:t>Техника</w:t>
-            </w:r>
-            <w:r>
-              <w:rPr>
-                <w:i/>
-                <w:iCs/>
-                <w:sz w:val="20"/>
-                <w:szCs w:val="20"/>
-              </w:rPr>
-              <w:t xml:space="preserve"> из табл. Аудитории</w:t>
-            </w:r>
-            <w:r>
-              <w:rPr>
-                <w:sz w:val="20"/>
-                <w:szCs w:val="20"/>
-              </w:rPr>
-              <w:t>]</w:t>
-            </w:r>
+            <w:proofErr w:type="spellStart"/>
+            <w:r>
+              <w:rPr>
+                <w:sz w:val="20"/>
+                <w:szCs w:val="20"/>
+                <w:lang w:val="en-US"/>
+              </w:rPr>
+              <w:t>specialEquipment</w:t>
+            </w:r>
+            <w:proofErr w:type="spellEnd"/>
           </w:p>
         </w:tc>
         <w:tc>
@@ -339,70 +286,18 @@
               <w:rPr>
                 <w:sz w:val="20"/>
                 <w:szCs w:val="20"/>
-                <w:highlight w:val="green"/>
               </w:rPr>
             </w:pPr>
-            <w:r>
-              <w:rPr>
-                <w:sz w:val="20"/>
-                <w:szCs w:val="20"/>
-                <w:highlight w:val="green"/>
-              </w:rPr>
-              <w:t>Microsoft Windows 10 Education (сублицензионный договор № 30 от 20.02.2017),</w:t>
-            </w:r>
-          </w:p>
-          <w:p>
-            <w:pPr>
-              <w:rPr>
-                <w:sz w:val="20"/>
-                <w:szCs w:val="20"/>
-                <w:highlight w:val="green"/>
-                <w:lang w:val="en-GB"/>
-              </w:rPr>
-            </w:pPr>
-            <w:r>
-              <w:rPr>
-                <w:sz w:val="20"/>
-                <w:szCs w:val="20"/>
-                <w:highlight w:val="green"/>
-                <w:lang w:val="en-GB"/>
-              </w:rPr>
-              <w:t>Microsoft Office Standard 2013 (</w:t>
-            </w:r>
-            <w:r>
-              <w:rPr>
-                <w:sz w:val="20"/>
-                <w:szCs w:val="20"/>
-                <w:highlight w:val="green"/>
-              </w:rPr>
-              <w:t>договор</w:t>
-            </w:r>
-            <w:r>
-              <w:rPr>
-                <w:sz w:val="20"/>
-                <w:szCs w:val="20"/>
-                <w:highlight w:val="green"/>
-                <w:lang w:val="en-GB"/>
-              </w:rPr>
-              <w:t xml:space="preserve"> №08- 08/14 </w:t>
-            </w:r>
-            <w:r>
-              <w:rPr>
-                <w:sz w:val="20"/>
-                <w:szCs w:val="20"/>
-                <w:highlight w:val="green"/>
-              </w:rPr>
-              <w:t>от</w:t>
-            </w:r>
-            <w:r>
-              <w:rPr>
-                <w:sz w:val="20"/>
-                <w:szCs w:val="20"/>
-                <w:highlight w:val="green"/>
-                <w:lang w:val="en-GB"/>
-              </w:rPr>
-              <w:t xml:space="preserve"> 18.08.2014); </w:t>
-            </w:r>
+            <w:proofErr w:type="spellStart"/>
+            <w:r>
+              <w:rPr>
+                <w:sz w:val="20"/>
+                <w:szCs w:val="20"/>
+                <w:lang w:val="en-US"/>
+              </w:rPr>
+              <w:t>softwareLicenses</w:t>
+            </w:r>
+            <w:proofErr w:type="spellEnd"/>
           </w:p>
           <w:p>
             <w:pPr>
@@ -415,58 +310,6 @@
                 <w:highlight w:val="green"/>
               </w:rPr>
             </w:pPr>
-            <w:r>
-              <w:rPr>
-                <w:sz w:val="20"/>
-                <w:szCs w:val="20"/>
-                <w:highlight w:val="green"/>
-              </w:rPr>
-              <w:t>Kaspersky Endpoint Security (договор №374_461.223.ЗК/19 от 16.12.2019, срок действия с 28.12.2019 по 27.12.2020, договор №696_476.223.ЗК/20 от 09.12.2020, срок действия с 28.12.2020 по 27.12.2021, договор №026_572.223.3К/22 от 04.02.2022, срок действия с 07.02.2022 по 12.02.2023, лицензия 2В1Е-230123-071109-2-621, сублицензионный договор №Л-24087 от 20.01.2023, срок действия с 23.01.2023 по 17.02.2024, сублицензионный договор №6 от 22.01.2024, срок действия с 22.01.2024 по 17.02.2025)</w:t>
-            </w:r>
-          </w:p>
-          <w:p>
-            <w:pPr>
-              <w:autoSpaceDE w:val="0"/>
-              <w:autoSpaceDN w:val="0"/>
-              <w:adjustRightInd w:val="0"/>
-              <w:rPr>
-                <w:sz w:val="20"/>
-                <w:szCs w:val="20"/>
-                <w:highlight w:val="green"/>
-              </w:rPr>
-            </w:pPr>
-            <w:r>
-              <w:rPr>
-                <w:sz w:val="20"/>
-                <w:szCs w:val="20"/>
-              </w:rPr>
-              <w:t>[</w:t>
-            </w:r>
-            <w:r>
-              <w:rPr>
-                <w:i/>
-                <w:iCs/>
-                <w:sz w:val="20"/>
-                <w:szCs w:val="20"/>
-              </w:rPr>
-              <w:t>Лицензии ПО</w:t>
-            </w:r>
-            <w:r>
-              <w:rPr>
-                <w:i/>
-                <w:iCs/>
-                <w:sz w:val="20"/>
-                <w:szCs w:val="20"/>
-              </w:rPr>
-              <w:t xml:space="preserve"> из табл. Аудитории</w:t>
-            </w:r>
-            <w:r>
-              <w:rPr>
-                <w:sz w:val="20"/>
-                <w:szCs w:val="20"/>
-              </w:rPr>
-              <w:t>]</w:t>
-            </w:r>
           </w:p>
         </w:tc>
       </w:tr>
@@ -493,18 +336,21 @@
                 <w:szCs w:val="20"/>
               </w:rPr>
             </w:pPr>
-            <w:r>
-              <w:rPr>
-                <w:sz w:val="20"/>
-                <w:szCs w:val="20"/>
-                <w:highlight w:val="green"/>
-              </w:rPr>
-              <w:t>524</w:t>
-            </w:r>
-            <w:r>
-              <w:rPr>
-                <w:sz w:val="20"/>
-                <w:szCs w:val="20"/>
+            <w:proofErr w:type="spellStart"/>
+            <w:r>
+              <w:rPr>
+                <w:sz w:val="20"/>
+                <w:szCs w:val="20"/>
+                <w:lang w:val="en-US"/>
+              </w:rPr>
+              <w:t>roomNumber</w:t>
+            </w:r>
+            <w:proofErr w:type="spellEnd"/>
+            <w:r>
+              <w:rPr>
+                <w:sz w:val="20"/>
+                <w:szCs w:val="20"/>
+                <w:lang w:val="en-US"/>
               </w:rPr>
               <w:t xml:space="preserve"> </w:t>
             </w:r>
@@ -513,30 +359,7 @@
                 <w:sz w:val="20"/>
                 <w:szCs w:val="20"/>
               </w:rPr>
-              <w:t>[</w:t>
-            </w:r>
-            <w:r>
-              <w:rPr>
-                <w:i/>
-                <w:iCs/>
-                <w:sz w:val="20"/>
-                <w:szCs w:val="20"/>
-              </w:rPr>
-              <w:t>Номер из табл. Аудитории</w:t>
-            </w:r>
-            <w:r>
-              <w:rPr>
-                <w:sz w:val="20"/>
-                <w:szCs w:val="20"/>
-              </w:rPr>
-              <w:t>]</w:t>
-            </w:r>
-            <w:r>
-              <w:rPr>
-                <w:sz w:val="20"/>
-                <w:szCs w:val="20"/>
-              </w:rPr>
-              <w:t xml:space="preserve"> Учебная аудитория</w:t>
+              <w:t>Учебная аудитория</w:t>
             </w:r>
           </w:p>
         </w:tc>
@@ -559,60 +382,16 @@
                 <w:szCs w:val="20"/>
               </w:rPr>
             </w:pPr>
-            <w:r>
-              <w:rPr>
-                <w:sz w:val="20"/>
-                <w:szCs w:val="20"/>
-                <w:highlight w:val="green"/>
-              </w:rPr>
-              <w:t>Персональные компьютеры, рабочие места обучающихся, аудиторная доска, стенды для изучения логических элементов, осциллографы. Рабочее место преподавателя</w:t>
-            </w:r>
-            <w:r>
-              <w:rPr>
-                <w:sz w:val="20"/>
-                <w:szCs w:val="20"/>
-              </w:rPr>
-              <w:t>.</w:t>
-            </w:r>
-            <w:r>
-              <w:rPr>
-                <w:sz w:val="20"/>
-                <w:szCs w:val="20"/>
-              </w:rPr>
-              <w:t xml:space="preserve"> </w:t>
-            </w:r>
-            <w:r>
-              <w:rPr>
-                <w:sz w:val="20"/>
-                <w:szCs w:val="20"/>
-              </w:rPr>
-              <w:t>[</w:t>
-            </w:r>
-            <w:r>
-              <w:rPr>
-                <w:i/>
-                <w:iCs/>
-                <w:sz w:val="20"/>
-                <w:szCs w:val="20"/>
-              </w:rPr>
-              <w:t xml:space="preserve">Техника </w:t>
-            </w:r>
-            <w:r>
-              <w:rPr>
-                <w:i/>
-                <w:iCs/>
-                <w:sz w:val="20"/>
-                <w:szCs w:val="20"/>
-              </w:rPr>
-              <w:t>из табл. Аудитории</w:t>
-            </w:r>
-            <w:r>
-              <w:rPr>
-                <w:sz w:val="20"/>
-                <w:szCs w:val="20"/>
-              </w:rPr>
-              <w:t>]</w:t>
-            </w:r>
+            <w:proofErr w:type="spellStart"/>
+            <w:r>
+              <w:rPr>
+                <w:sz w:val="20"/>
+                <w:szCs w:val="20"/>
+                <w:lang w:val="en-US"/>
+              </w:rPr>
+              <w:t>specialEquipment</w:t>
+            </w:r>
+            <w:proofErr w:type="spellEnd"/>
           </w:p>
         </w:tc>
         <w:tc>
@@ -632,399 +411,28 @@
               <w:rPr>
                 <w:sz w:val="20"/>
                 <w:szCs w:val="20"/>
-                <w:highlight w:val="green"/>
-                <w:shd w:val="clear" w:color="auto" w:fill="FFFFFF"/>
+              </w:rPr>
+            </w:pPr>
+            <w:proofErr w:type="spellStart"/>
+            <w:r>
+              <w:rPr>
+                <w:sz w:val="20"/>
+                <w:szCs w:val="20"/>
                 <w:lang w:val="en-US"/>
               </w:rPr>
-            </w:pPr>
-            <w:r>
-              <w:rPr>
-                <w:sz w:val="20"/>
-                <w:szCs w:val="20"/>
-                <w:highlight w:val="green"/>
-                <w:shd w:val="clear" w:color="auto" w:fill="FFFFFF"/>
-                <w:lang w:val="en-US"/>
-              </w:rPr>
-              <w:t>Microsoft Office Standard 2013 (договор №08- 08/14 от 18.08.2014),</w:t>
-            </w:r>
+              <w:t>softwareLicenses</w:t>
+            </w:r>
+            <w:proofErr w:type="spellEnd"/>
           </w:p>
           <w:p>
             <w:pPr>
               <w:rPr>
                 <w:sz w:val="20"/>
                 <w:szCs w:val="20"/>
-                <w:highlight w:val="green"/>
-                <w:shd w:val="clear" w:color="auto" w:fill="FFFFFF"/>
-              </w:rPr>
-            </w:pPr>
-            <w:r>
-              <w:rPr>
-                <w:sz w:val="20"/>
-                <w:szCs w:val="20"/>
-                <w:highlight w:val="green"/>
                 <w:shd w:val="clear" w:color="auto" w:fill="FFFFFF"/>
                 <w:lang w:val="en-US"/>
               </w:rPr>
-              <w:t>Kaspersky</w:t>
-            </w:r>
-            <w:r>
-              <w:rPr>
-                <w:sz w:val="20"/>
-                <w:szCs w:val="20"/>
-                <w:highlight w:val="green"/>
-                <w:shd w:val="clear" w:color="auto" w:fill="FFFFFF"/>
-              </w:rPr>
-              <w:t xml:space="preserve"> </w:t>
-            </w:r>
-            <w:r>
-              <w:rPr>
-                <w:sz w:val="20"/>
-                <w:szCs w:val="20"/>
-                <w:highlight w:val="green"/>
-                <w:shd w:val="clear" w:color="auto" w:fill="FFFFFF"/>
-                <w:lang w:val="en-US"/>
-              </w:rPr>
-              <w:t>Endpoint</w:t>
-            </w:r>
-            <w:r>
-              <w:rPr>
-                <w:sz w:val="20"/>
-                <w:szCs w:val="20"/>
-                <w:highlight w:val="green"/>
-                <w:shd w:val="clear" w:color="auto" w:fill="FFFFFF"/>
-              </w:rPr>
-              <w:t xml:space="preserve"> </w:t>
-            </w:r>
-            <w:r>
-              <w:rPr>
-                <w:sz w:val="20"/>
-                <w:szCs w:val="20"/>
-                <w:highlight w:val="green"/>
-                <w:shd w:val="clear" w:color="auto" w:fill="FFFFFF"/>
-                <w:lang w:val="en-US"/>
-              </w:rPr>
-              <w:t>Security</w:t>
-            </w:r>
-            <w:r>
-              <w:rPr>
-                <w:sz w:val="20"/>
-                <w:szCs w:val="20"/>
-                <w:highlight w:val="green"/>
-                <w:shd w:val="clear" w:color="auto" w:fill="FFFFFF"/>
-              </w:rPr>
-              <w:t xml:space="preserve"> (договор №374_461.223.ЗК/19 от 16.12.2019, срок действия с 28.12.2019 по 27.12.2020, договор №696_476.223.ЗК/20 от 09.12.2020, срок действия с 28.12.2020 по 27.12.2021, договор №026_572.223.3К/22 от 04.02.2022, срок действия с 07.02.2022 по 12.02.2023, лицензия 2В1Е-230123-071109-2-621, сублицензионный договор №Л-24087 от 20.01.2023, срок действия с 23.01.2023 по 17.02.2024, сублицензионный договор №6 от 22.01.2024, срок действия с 22.01.2024 по 17.02.2025), </w:t>
-            </w:r>
-            <w:r>
-              <w:rPr>
-                <w:sz w:val="20"/>
-                <w:szCs w:val="20"/>
-                <w:highlight w:val="green"/>
-                <w:shd w:val="clear" w:color="auto" w:fill="FFFFFF"/>
-                <w:lang w:val="en-US"/>
-              </w:rPr>
-              <w:t>Microsoft</w:t>
-            </w:r>
-            <w:r>
-              <w:rPr>
-                <w:sz w:val="20"/>
-                <w:szCs w:val="20"/>
-                <w:highlight w:val="green"/>
-                <w:shd w:val="clear" w:color="auto" w:fill="FFFFFF"/>
-              </w:rPr>
-              <w:t xml:space="preserve"> </w:t>
-            </w:r>
-            <w:r>
-              <w:rPr>
-                <w:sz w:val="20"/>
-                <w:szCs w:val="20"/>
-                <w:highlight w:val="green"/>
-                <w:shd w:val="clear" w:color="auto" w:fill="FFFFFF"/>
-                <w:lang w:val="en-US"/>
-              </w:rPr>
-              <w:t>Access</w:t>
-            </w:r>
-            <w:r>
-              <w:rPr>
-                <w:sz w:val="20"/>
-                <w:szCs w:val="20"/>
-                <w:highlight w:val="green"/>
-                <w:shd w:val="clear" w:color="auto" w:fill="FFFFFF"/>
-              </w:rPr>
-              <w:t xml:space="preserve"> (</w:t>
-            </w:r>
-            <w:r>
-              <w:rPr>
-                <w:sz w:val="20"/>
-                <w:szCs w:val="20"/>
-                <w:highlight w:val="green"/>
-                <w:shd w:val="clear" w:color="auto" w:fill="FFFFFF"/>
-                <w:lang w:val="en-US"/>
-              </w:rPr>
-              <w:t>c</w:t>
-            </w:r>
-            <w:r>
-              <w:rPr>
-                <w:sz w:val="20"/>
-                <w:szCs w:val="20"/>
-                <w:highlight w:val="green"/>
-                <w:shd w:val="clear" w:color="auto" w:fill="FFFFFF"/>
-              </w:rPr>
-              <w:t>ублицензионный договор № 30 от 20.02.2017),</w:t>
-            </w:r>
-          </w:p>
-          <w:p>
-            <w:pPr>
-              <w:rPr>
-                <w:sz w:val="20"/>
-                <w:szCs w:val="20"/>
-                <w:highlight w:val="green"/>
-                <w:shd w:val="clear" w:color="auto" w:fill="FFFFFF"/>
-              </w:rPr>
             </w:pPr>
-            <w:r>
-              <w:rPr>
-                <w:sz w:val="20"/>
-                <w:szCs w:val="20"/>
-                <w:highlight w:val="green"/>
-                <w:shd w:val="clear" w:color="auto" w:fill="FFFFFF"/>
-                <w:lang w:val="en-US"/>
-              </w:rPr>
-              <w:t>Windows</w:t>
-            </w:r>
-            <w:r>
-              <w:rPr>
-                <w:sz w:val="20"/>
-                <w:szCs w:val="20"/>
-                <w:highlight w:val="green"/>
-                <w:shd w:val="clear" w:color="auto" w:fill="FFFFFF"/>
-              </w:rPr>
-              <w:t xml:space="preserve"> 8.1 </w:t>
-            </w:r>
-            <w:r>
-              <w:rPr>
-                <w:sz w:val="20"/>
-                <w:szCs w:val="20"/>
-                <w:highlight w:val="green"/>
-                <w:shd w:val="clear" w:color="auto" w:fill="FFFFFF"/>
-                <w:lang w:val="en-US"/>
-              </w:rPr>
-              <w:t>Professional</w:t>
-            </w:r>
-            <w:r>
-              <w:rPr>
-                <w:sz w:val="20"/>
-                <w:szCs w:val="20"/>
-                <w:highlight w:val="green"/>
-                <w:shd w:val="clear" w:color="auto" w:fill="FFFFFF"/>
-              </w:rPr>
-              <w:t xml:space="preserve"> (договор №08-08/14 от 18.08.2014),</w:t>
-            </w:r>
-          </w:p>
-          <w:p>
-            <w:pPr>
-              <w:rPr>
-                <w:sz w:val="20"/>
-                <w:szCs w:val="20"/>
-                <w:highlight w:val="green"/>
-                <w:shd w:val="clear" w:color="auto" w:fill="FFFFFF"/>
-              </w:rPr>
-            </w:pPr>
-            <w:r>
-              <w:rPr>
-                <w:sz w:val="20"/>
-                <w:szCs w:val="20"/>
-                <w:highlight w:val="green"/>
-                <w:shd w:val="clear" w:color="auto" w:fill="FFFFFF"/>
-              </w:rPr>
-              <w:t>Компас-3</w:t>
-            </w:r>
-            <w:r>
-              <w:rPr>
-                <w:sz w:val="20"/>
-                <w:szCs w:val="20"/>
-                <w:highlight w:val="green"/>
-                <w:shd w:val="clear" w:color="auto" w:fill="FFFFFF"/>
-                <w:lang w:val="en-US"/>
-              </w:rPr>
-              <w:t>D</w:t>
-            </w:r>
-            <w:r>
-              <w:rPr>
-                <w:sz w:val="20"/>
-                <w:szCs w:val="20"/>
-                <w:highlight w:val="green"/>
-                <w:shd w:val="clear" w:color="auto" w:fill="FFFFFF"/>
-              </w:rPr>
-              <w:t xml:space="preserve"> </w:t>
-            </w:r>
-            <w:r>
-              <w:rPr>
-                <w:sz w:val="20"/>
-                <w:szCs w:val="20"/>
-                <w:highlight w:val="green"/>
-                <w:shd w:val="clear" w:color="auto" w:fill="FFFFFF"/>
-                <w:lang w:val="en-US"/>
-              </w:rPr>
-              <w:t>V</w:t>
-            </w:r>
-            <w:r>
-              <w:rPr>
-                <w:sz w:val="20"/>
-                <w:szCs w:val="20"/>
-                <w:highlight w:val="green"/>
-                <w:shd w:val="clear" w:color="auto" w:fill="FFFFFF"/>
-              </w:rPr>
-              <w:t xml:space="preserve">21 (лицензионное соглашение №Нп-21-000373 от 13.12.2021, сублицензионный договор №Нп-21-00-117 от 01.12.2021), </w:t>
-            </w:r>
-          </w:p>
-          <w:p>
-            <w:pPr>
-              <w:rPr>
-                <w:sz w:val="20"/>
-                <w:szCs w:val="20"/>
-                <w:shd w:val="clear" w:color="auto" w:fill="FFFFFF"/>
-                <w:lang w:val="en-US"/>
-              </w:rPr>
-            </w:pPr>
-            <w:r>
-              <w:rPr>
-                <w:sz w:val="20"/>
-                <w:szCs w:val="20"/>
-                <w:highlight w:val="green"/>
-                <w:shd w:val="clear" w:color="auto" w:fill="FFFFFF"/>
-                <w:lang w:val="en-US"/>
-              </w:rPr>
-              <w:t>Academic Edition Networked Volume Licenses Delphi 10.2 Tokyo Enterprise Concurrent ELC (сублицензионный</w:t>
-            </w:r>
-            <w:r>
-              <w:rPr>
-                <w:sz w:val="20"/>
-                <w:szCs w:val="20"/>
-                <w:shd w:val="clear" w:color="auto" w:fill="FFFFFF"/>
-                <w:lang w:val="en-US"/>
-              </w:rPr>
-              <w:t xml:space="preserve"> </w:t>
-            </w:r>
-            <w:r>
-              <w:rPr>
-                <w:sz w:val="20"/>
-                <w:szCs w:val="20"/>
-                <w:highlight w:val="green"/>
-                <w:shd w:val="clear" w:color="auto" w:fill="FFFFFF"/>
-                <w:lang w:val="en-US"/>
-              </w:rPr>
-              <w:t>договор № IT000345004-163 от 04.07.2018)</w:t>
-            </w:r>
-            <w:r>
-              <w:rPr>
-                <w:sz w:val="20"/>
-                <w:szCs w:val="20"/>
-                <w:shd w:val="clear" w:color="auto" w:fill="FFFFFF"/>
-                <w:lang w:val="en-US"/>
-              </w:rPr>
-              <w:t xml:space="preserve"> </w:t>
-            </w:r>
-            <w:r>
-              <w:rPr>
-                <w:sz w:val="20"/>
-                <w:szCs w:val="20"/>
-                <w:lang w:val="en-US"/>
-              </w:rPr>
-              <w:t>[</w:t>
-            </w:r>
-            <w:r>
-              <w:rPr>
-                <w:i/>
-                <w:iCs/>
-                <w:sz w:val="20"/>
-                <w:szCs w:val="20"/>
-              </w:rPr>
-              <w:t>Лицензии</w:t>
-            </w:r>
-            <w:r>
-              <w:rPr>
-                <w:i/>
-                <w:iCs/>
-                <w:sz w:val="20"/>
-                <w:szCs w:val="20"/>
-                <w:lang w:val="en-US"/>
-              </w:rPr>
-              <w:t xml:space="preserve"> </w:t>
-            </w:r>
-            <w:r>
-              <w:rPr>
-                <w:i/>
-                <w:iCs/>
-                <w:sz w:val="20"/>
-                <w:szCs w:val="20"/>
-              </w:rPr>
-              <w:t>ПО</w:t>
-            </w:r>
-            <w:r>
-              <w:rPr>
-                <w:i/>
-                <w:iCs/>
-                <w:sz w:val="20"/>
-                <w:szCs w:val="20"/>
-                <w:lang w:val="en-US"/>
-              </w:rPr>
-              <w:t xml:space="preserve"> </w:t>
-            </w:r>
-            <w:r>
-              <w:rPr>
-                <w:i/>
-                <w:iCs/>
-                <w:sz w:val="20"/>
-                <w:szCs w:val="20"/>
-              </w:rPr>
-              <w:t>из</w:t>
-            </w:r>
-            <w:r>
-              <w:rPr>
-                <w:i/>
-                <w:iCs/>
-                <w:sz w:val="20"/>
-                <w:szCs w:val="20"/>
-                <w:lang w:val="en-US"/>
-              </w:rPr>
-              <w:t xml:space="preserve"> </w:t>
-            </w:r>
-            <w:r>
-              <w:rPr>
-                <w:i/>
-                <w:iCs/>
-                <w:sz w:val="20"/>
-                <w:szCs w:val="20"/>
-              </w:rPr>
-              <w:t>табл</w:t>
-            </w:r>
-            <w:r>
-              <w:rPr>
-                <w:i/>
-                <w:iCs/>
-                <w:sz w:val="20"/>
-                <w:szCs w:val="20"/>
-                <w:lang w:val="en-US"/>
-              </w:rPr>
-              <w:t xml:space="preserve">. </w:t>
-            </w:r>
-            <w:r>
-              <w:rPr>
-                <w:i/>
-                <w:iCs/>
-                <w:sz w:val="20"/>
-                <w:szCs w:val="20"/>
-              </w:rPr>
-              <w:t>Аудитории</w:t>
-            </w:r>
-            <w:r>
-              <w:rPr>
-                <w:sz w:val="20"/>
-                <w:szCs w:val="20"/>
-                <w:lang w:val="en-US"/>
-              </w:rPr>
-              <w:t>]</w:t>
-            </w:r>
           </w:p>
         </w:tc>
       </w:tr>
@@ -1062,7 +470,7 @@
 </file>
 
 <file path=word/styles.xml><?xml version="1.0" encoding="utf-8"?>
-<w:styles xmlns:mc="http://schemas.openxmlformats.org/markup-compatibility/2006" xmlns:r="http://schemas.openxmlformats.org/officeDocument/2006/relationships" xmlns:w="http://schemas.openxmlformats.org/wordprocessingml/2006/main" xmlns:w14="http://schemas.microsoft.com/office/word/2010/wordml" xmlns:w15="http://schemas.microsoft.com/office/word/2012/wordml" xmlns:w16cex="http://schemas.microsoft.com/office/word/2018/wordml/cex" xmlns:w16cid="http://schemas.microsoft.com/office/word/2016/wordml/cid" xmlns:w16="http://schemas.microsoft.com/office/word/2018/wordml" xmlns:w16sdtdh="http://schemas.microsoft.com/office/word/2020/wordml/sdtdatahash" xmlns:w16se="http://schemas.microsoft.com/office/word/2015/wordml/symex" mc:Ignorable="w14 w15 w16se w16cid w16 w16cex w16sdtdh">
+<w:styles xmlns:mc="http://schemas.openxmlformats.org/markup-compatibility/2006" xmlns:r="http://schemas.openxmlformats.org/officeDocument/2006/relationships" xmlns:w="http://schemas.openxmlformats.org/wordprocessingml/2006/main" xmlns:w14="http://schemas.microsoft.com/office/word/2010/wordml" xmlns:w15="http://schemas.microsoft.com/office/word/2012/wordml" xmlns:w16cex="http://schemas.microsoft.com/office/word/2018/wordml/cex" xmlns:w16cid="http://schemas.microsoft.com/office/word/2016/wordml/cid" xmlns:w16="http://schemas.microsoft.com/office/word/2018/wordml" xmlns:w16du="http://schemas.microsoft.com/office/word/2023/wordml/word16du" xmlns:w16sdtdh="http://schemas.microsoft.com/office/word/2020/wordml/sdtdatahash" xmlns:w16se="http://schemas.microsoft.com/office/word/2015/wordml/symex" mc:Ignorable="w14 w15 w16se w16cid w16 w16cex w16sdtdh w16du">
   <w:docDefaults>
     <w:rPrDefault>
       <w:rPr>
@@ -1459,7 +867,7 @@
   <w:style w:type="paragraph" w:default="1" w:styleId="a">
     <w:name w:val="Normal"/>
     <w:qFormat/>
-    <w:rsid w:val="00703236"/>
+    <w:rsid w:val="00977141"/>
     <w:pPr>
       <w:spacing w:after="0" w:line="240" w:lineRule="auto"/>
     </w:pPr>

</xml_diff>